<commit_message>
Fix in lab3 MatProg
</commit_message>
<xml_diff>
--- a/MatProg/Lab3/Lab3.docx
+++ b/MatProg/Lab3/Lab3.docx
@@ -1306,6 +1306,55 @@
           <w:bCs/>
         </w:rPr>
       </w:pPr>
+      <w:r>
+        <w:rPr>
+          <w:noProof/>
+        </w:rPr>
+        <w:drawing>
+          <wp:inline distT="0" distB="0" distL="0" distR="0" wp14:anchorId="240E2824" wp14:editId="4E26B8AE">
+            <wp:extent cx="3686175" cy="2686050"/>
+            <wp:effectExtent l="0" t="0" r="9525" b="0"/>
+            <wp:docPr id="987139689" name="Рисунок 1"/>
+            <wp:cNvGraphicFramePr>
+              <a:graphicFrameLocks xmlns:a="http://schemas.openxmlformats.org/drawingml/2006/main" noChangeAspect="1"/>
+            </wp:cNvGraphicFramePr>
+            <a:graphic xmlns:a="http://schemas.openxmlformats.org/drawingml/2006/main">
+              <a:graphicData uri="http://schemas.openxmlformats.org/drawingml/2006/picture">
+                <pic:pic xmlns:pic="http://schemas.openxmlformats.org/drawingml/2006/picture">
+                  <pic:nvPicPr>
+                    <pic:cNvPr id="987139689" name=""/>
+                    <pic:cNvPicPr/>
+                  </pic:nvPicPr>
+                  <pic:blipFill>
+                    <a:blip r:embed="rId19"/>
+                    <a:stretch>
+                      <a:fillRect/>
+                    </a:stretch>
+                  </pic:blipFill>
+                  <pic:spPr>
+                    <a:xfrm>
+                      <a:off x="0" y="0"/>
+                      <a:ext cx="3686175" cy="2686050"/>
+                    </a:xfrm>
+                    <a:prstGeom prst="rect">
+                      <a:avLst/>
+                    </a:prstGeom>
+                  </pic:spPr>
+                </pic:pic>
+              </a:graphicData>
+            </a:graphic>
+          </wp:inline>
+        </w:drawing>
+      </w:r>
+    </w:p>
+    <w:p>
+      <w:pPr>
+        <w:ind w:firstLine="0"/>
+        <w:rPr>
+          <w:b/>
+          <w:bCs/>
+        </w:rPr>
+      </w:pPr>
     </w:p>
     <w:p>
       <w:pPr>
@@ -1339,7 +1388,7 @@
                     <pic:cNvPicPr/>
                   </pic:nvPicPr>
                   <pic:blipFill>
-                    <a:blip r:embed="rId19"/>
+                    <a:blip r:embed="rId20"/>
                     <a:stretch>
                       <a:fillRect/>
                     </a:stretch>
@@ -1369,7 +1418,18 @@
       <w:pPr>
         <w:ind w:firstLine="0"/>
       </w:pPr>
-      <w:r>
+    </w:p>
+    <w:p>
+      <w:pPr>
+        <w:ind w:firstLine="0"/>
+      </w:pPr>
+    </w:p>
+    <w:p>
+      <w:pPr>
+        <w:ind w:firstLine="0"/>
+      </w:pPr>
+      <w:r>
+        <w:lastRenderedPageBreak/>
         <w:t>2)</w:t>
       </w:r>
     </w:p>
@@ -1397,7 +1457,7 @@
                     <pic:cNvPicPr/>
                   </pic:nvPicPr>
                   <pic:blipFill>
-                    <a:blip r:embed="rId20"/>
+                    <a:blip r:embed="rId21"/>
                     <a:stretch>
                       <a:fillRect/>
                     </a:stretch>

</xml_diff>